<commit_message>
Demo Video | DDL | DockerCompose File for kafka and Zoo
</commit_message>
<xml_diff>
--- a/DE report.docx
+++ b/DE report.docx
@@ -451,11 +451,20 @@
                                     <w:alias w:val="Email"/>
                                     <w:tag w:val="Email"/>
                                     <w:id w:val="942260680"/>
+                                    <w:showingPlcHdr/>
                                     <w:dataBinding w:prefixMappings="xmlns:ns0='http://schemas.microsoft.com/office/2006/coverPageProps' " w:xpath="/ns0:CoverPageProperties[1]/ns0:CompanyEmail[1]" w:storeItemID="{55AF091B-3C7A-41E3-B477-F2FDAA23CFDA}"/>
                                     <w:text/>
                                   </w:sdtPr>
-                                  <w:sdtEndPr/>
-                                  <w:sdtContent/>
+                                  <w:sdtContent>
+                                    <w:r>
+                                      <w:rPr>
+                                        <w:color w:val="595959" w:themeColor="text1" w:themeTint="A6"/>
+                                        <w:sz w:val="18"/>
+                                        <w:szCs w:val="18"/>
+                                      </w:rPr>
+                                      <w:t xml:space="preserve">     </w:t>
+                                    </w:r>
+                                  </w:sdtContent>
                                 </w:sdt>
                               </w:p>
                             </w:txbxContent>
@@ -515,11 +524,20 @@
                               <w:alias w:val="Email"/>
                               <w:tag w:val="Email"/>
                               <w:id w:val="942260680"/>
+                              <w:showingPlcHdr/>
                               <w:dataBinding w:prefixMappings="xmlns:ns0='http://schemas.microsoft.com/office/2006/coverPageProps' " w:xpath="/ns0:CoverPageProperties[1]/ns0:CompanyEmail[1]" w:storeItemID="{55AF091B-3C7A-41E3-B477-F2FDAA23CFDA}"/>
                               <w:text/>
                             </w:sdtPr>
-                            <w:sdtEndPr/>
-                            <w:sdtContent/>
+                            <w:sdtContent>
+                              <w:r>
+                                <w:rPr>
+                                  <w:color w:val="595959" w:themeColor="text1" w:themeTint="A6"/>
+                                  <w:sz w:val="18"/>
+                                  <w:szCs w:val="18"/>
+                                </w:rPr>
+                                <w:t xml:space="preserve">     </w:t>
+                              </w:r>
+                            </w:sdtContent>
                           </w:sdt>
                         </w:p>
                       </w:txbxContent>
@@ -1118,21 +1136,7 @@
         <w:rPr>
           <w:lang w:val="en-PK"/>
         </w:rPr>
-        <w:t xml:space="preserve"> via live </w:t>
-      </w:r>
-      <w:proofErr w:type="gramStart"/>
-      <w:r>
-        <w:rPr>
-          <w:lang w:val="en-PK"/>
-        </w:rPr>
-        <w:t>teams</w:t>
-      </w:r>
-      <w:proofErr w:type="gramEnd"/>
-      <w:r>
-        <w:rPr>
-          <w:lang w:val="en-PK"/>
-        </w:rPr>
-        <w:t xml:space="preserve"> alerts. Developed </w:t>
+        <w:t xml:space="preserve"> via live teams alerts. Developed </w:t>
       </w:r>
       <w:r>
         <w:rPr>
@@ -1318,21 +1322,7 @@
         <w:rPr>
           <w:lang w:val="en-PK"/>
         </w:rPr>
-        <w:t xml:space="preserve">, enabling public access to the final product. Further took charge in coordinating </w:t>
-      </w:r>
-      <w:proofErr w:type="gramStart"/>
-      <w:r>
-        <w:rPr>
-          <w:lang w:val="en-PK"/>
-        </w:rPr>
-        <w:t>with in</w:t>
-      </w:r>
-      <w:proofErr w:type="gramEnd"/>
-      <w:r>
-        <w:rPr>
-          <w:lang w:val="en-PK"/>
-        </w:rPr>
-        <w:t xml:space="preserve"> the team remotely for better execution. </w:t>
+        <w:t xml:space="preserve">, enabling public access to the final product. Further took charge in coordinating with in the team remotely for better execution. </w:t>
       </w:r>
     </w:p>
     <w:p>
@@ -1949,6 +1939,7 @@
         <w:rPr>
           <w:b/>
           <w:bCs/>
+          <w:noProof/>
         </w:rPr>
         <w:drawing>
           <wp:anchor distT="0" distB="0" distL="114300" distR="114300" simplePos="0" relativeHeight="251666432" behindDoc="1" locked="0" layoutInCell="1" allowOverlap="1" wp14:anchorId="21EB23DD" wp14:editId="770D1613">
@@ -2090,7 +2081,7 @@
           <w:lang w:val="en-PK"/>
         </w:rPr>
         <w:pict w14:anchorId="289833F0">
-          <v:rect id="_x0000_i1039" style="width:0;height:1.5pt" o:hralign="center" o:hrstd="t" o:hr="t" fillcolor="#a0a0a0" stroked="f"/>
+          <v:rect id="_x0000_i1025" style="width:0;height:1.5pt" o:hralign="center" o:hrstd="t" o:hr="t" fillcolor="#a0a0a0" stroked="f"/>
         </w:pict>
       </w:r>
     </w:p>
@@ -3659,7 +3650,19 @@
         <w:rPr>
           <w:lang w:val="en-PK"/>
         </w:rPr>
-        <w:t xml:space="preserve"> – Visualizes yield estimates using Kafka-fed, real-time features such as sunlight, soil index, and fertilizer.</w:t>
+        <w:t xml:space="preserve"> – </w:t>
+      </w:r>
+      <w:r>
+        <w:rPr>
+          <w:lang w:val="en-PK"/>
+        </w:rPr>
+        <w:t>Visualizes yield estimates using Kafka-fed, real-time features such as sunlight, soil index, rain, farm size and fertilizer</w:t>
+      </w:r>
+      <w:r>
+        <w:rPr>
+          <w:lang w:val="en-PK"/>
+        </w:rPr>
+        <w:t>.</w:t>
       </w:r>
     </w:p>
     <w:p>
@@ -3777,15 +3780,7 @@
           <w:bCs/>
           <w:lang w:val="en-PK"/>
         </w:rPr>
-        <w:t>D</w:t>
-      </w:r>
-      <w:r>
-        <w:rPr>
-          <w:b/>
-          <w:bCs/>
-          <w:lang w:val="en-PK"/>
-        </w:rPr>
-        <w:t>ata Ingestion</w:t>
+        <w:t>Data Ingestion</w:t>
       </w:r>
       <w:r>
         <w:rPr>
@@ -3937,36 +3932,14 @@
         <w:rPr>
           <w:lang w:val="en-PK"/>
         </w:rPr>
-        <w:t xml:space="preserve">with installation guide. However, it wasn’t too sure about the logging mechanism and suggested emails. However, we explored the </w:t>
-      </w:r>
-      <w:proofErr w:type="gramStart"/>
-      <w:r>
-        <w:rPr>
-          <w:lang w:val="en-PK"/>
-        </w:rPr>
-        <w:t>teams</w:t>
-      </w:r>
-      <w:proofErr w:type="gramEnd"/>
-      <w:r>
-        <w:rPr>
-          <w:lang w:val="en-PK"/>
-        </w:rPr>
-        <w:t xml:space="preserve"> linkage from the web and then it helped us formulate the structure of </w:t>
-      </w:r>
-      <w:proofErr w:type="gramStart"/>
+        <w:t xml:space="preserve">with installation guide. However, it wasn’t too sure about the logging mechanism and suggested emails. However, we explored the teams linkage from the web and then it helped us formulate the structure of </w:t>
+      </w:r>
       <w:r>
         <w:rPr>
           <w:lang w:val="en-PK"/>
         </w:rPr>
         <w:lastRenderedPageBreak/>
-        <w:t>teams</w:t>
-      </w:r>
-      <w:proofErr w:type="gramEnd"/>
-      <w:r>
-        <w:rPr>
-          <w:lang w:val="en-PK"/>
-        </w:rPr>
-        <w:t xml:space="preserve"> events.</w:t>
+        <w:t>teams events.</w:t>
       </w:r>
       <w:r>
         <w:rPr>
@@ -3976,6 +3949,7 @@
       </w:r>
       <w:r>
         <w:rPr>
+          <w:noProof/>
           <w:lang w:val="en-PK"/>
         </w:rPr>
         <w:drawing>
@@ -6153,6 +6127,7 @@
   <w:style w:type="character" w:default="1" w:styleId="DefaultParagraphFont">
     <w:name w:val="Default Paragraph Font"/>
     <w:uiPriority w:val="1"/>
+    <w:semiHidden/>
     <w:unhideWhenUsed/>
   </w:style>
   <w:style w:type="table" w:default="1" w:styleId="TableNormal">

</xml_diff>